<commit_message>
Dharmendra Test Document file
</commit_message>
<xml_diff>
--- a/Test Document.docx
+++ b/Test Document.docx
@@ -2,6 +2,55 @@
 <file path=word/document.xml><?xml version="1.0" encoding="utf-8"?>
 <w:document xmlns:wpc="http://schemas.microsoft.com/office/word/2010/wordprocessingCanvas" xmlns:cx="http://schemas.microsoft.com/office/drawing/2014/chartex" xmlns:cx1="http://schemas.microsoft.com/office/drawing/2015/9/8/chartex" xmlns:mc="http://schemas.openxmlformats.org/markup-compatibility/2006" xmlns:o="urn:schemas-microsoft-com:office:office" xmlns:r="http://schemas.openxmlformats.org/officeDocument/2006/relationships" xmlns:m="http://schemas.openxmlformats.org/officeDocument/2006/math" xmlns:v="urn:schemas-microsoft-com:vml" xmlns:wp14="http://schemas.microsoft.com/office/word/2010/wordprocessingDrawing" xmlns:wp="http://schemas.openxmlformats.org/drawingml/2006/wordprocessingDrawing" xmlns:w10="urn:schemas-microsoft-com:office:word" xmlns:w="http://schemas.openxmlformats.org/wordprocessingml/2006/main" xmlns:w14="http://schemas.microsoft.com/office/word/2010/wordml" xmlns:w15="http://schemas.microsoft.com/office/word/2012/wordml" xmlns:w16se="http://schemas.microsoft.com/office/word/2015/wordml/symex" xmlns:wpg="http://schemas.microsoft.com/office/word/2010/wordprocessingGroup" xmlns:wpi="http://schemas.microsoft.com/office/word/2010/wordprocessingInk" xmlns:wne="http://schemas.microsoft.com/office/word/2006/wordml" xmlns:wps="http://schemas.microsoft.com/office/word/2010/wordprocessingShape" mc:Ignorable="w14 w15 w16se wp14">
   <w:body>
+    <w:p>
+      <w:r>
+        <w:t>Multiple Choice Questions Answer:</w:t>
+      </w:r>
+    </w:p>
+    <w:p>
+      <w:r>
+        <w:rPr>
+          <w:noProof/>
+        </w:rPr>
+        <w:drawing>
+          <wp:inline distT="0" distB="0" distL="0" distR="0" wp14:anchorId="261F9FC4" wp14:editId="269EEDB0">
+            <wp:extent cx="5943600" cy="2692400"/>
+            <wp:effectExtent l="0" t="0" r="0" b="0"/>
+            <wp:docPr id="8" name="Picture 8"/>
+            <wp:cNvGraphicFramePr>
+              <a:graphicFrameLocks xmlns:a="http://schemas.openxmlformats.org/drawingml/2006/main" noChangeAspect="1"/>
+            </wp:cNvGraphicFramePr>
+            <a:graphic xmlns:a="http://schemas.openxmlformats.org/drawingml/2006/main">
+              <a:graphicData uri="http://schemas.openxmlformats.org/drawingml/2006/picture">
+                <pic:pic xmlns:pic="http://schemas.openxmlformats.org/drawingml/2006/picture">
+                  <pic:nvPicPr>
+                    <pic:cNvPr id="1" name=""/>
+                    <pic:cNvPicPr/>
+                  </pic:nvPicPr>
+                  <pic:blipFill>
+                    <a:blip r:embed="rId4"/>
+                    <a:stretch>
+                      <a:fillRect/>
+                    </a:stretch>
+                  </pic:blipFill>
+                  <pic:spPr>
+                    <a:xfrm>
+                      <a:off x="0" y="0"/>
+                      <a:ext cx="5943600" cy="2692400"/>
+                    </a:xfrm>
+                    <a:prstGeom prst="rect">
+                      <a:avLst/>
+                    </a:prstGeom>
+                  </pic:spPr>
+                </pic:pic>
+              </a:graphicData>
+            </a:graphic>
+          </wp:inline>
+        </w:drawing>
+      </w:r>
+      <w:bookmarkStart w:id="0" w:name="_GoBack"/>
+      <w:bookmarkEnd w:id="0"/>
+    </w:p>
     <w:p>
       <w:proofErr w:type="spellStart"/>
       <w:r>
@@ -34,7 +83,7 @@
                     <pic:cNvPicPr/>
                   </pic:nvPicPr>
                   <pic:blipFill>
-                    <a:blip r:embed="rId4"/>
+                    <a:blip r:embed="rId5"/>
                     <a:stretch>
                       <a:fillRect/>
                     </a:stretch>
@@ -62,6 +111,7 @@
         <w:rPr>
           <w:noProof/>
         </w:rPr>
+        <w:lastRenderedPageBreak/>
         <w:drawing>
           <wp:inline distT="0" distB="0" distL="0" distR="0" wp14:anchorId="25206F5E" wp14:editId="468E2313">
             <wp:extent cx="5943600" cy="3256915"/>
@@ -78,7 +128,7 @@
                     <pic:cNvPicPr/>
                   </pic:nvPicPr>
                   <pic:blipFill>
-                    <a:blip r:embed="rId5"/>
+                    <a:blip r:embed="rId6"/>
                     <a:stretch>
                       <a:fillRect/>
                     </a:stretch>
@@ -102,7 +152,6 @@
     <w:p/>
     <w:p>
       <w:r>
-        <w:lastRenderedPageBreak/>
         <w:t xml:space="preserve">Validation Rule 1: </w:t>
       </w:r>
     </w:p>
@@ -127,7 +176,7 @@
                     <pic:cNvPicPr/>
                   </pic:nvPicPr>
                   <pic:blipFill>
-                    <a:blip r:embed="rId6"/>
+                    <a:blip r:embed="rId7"/>
                     <a:stretch>
                       <a:fillRect/>
                     </a:stretch>
@@ -159,55 +208,12 @@
         <w:rPr>
           <w:noProof/>
         </w:rPr>
+        <w:lastRenderedPageBreak/>
         <w:drawing>
           <wp:inline distT="0" distB="0" distL="0" distR="0" wp14:anchorId="1EC6E967" wp14:editId="6069A6B9">
             <wp:extent cx="5943600" cy="3097530"/>
             <wp:effectExtent l="0" t="0" r="0" b="7620"/>
             <wp:docPr id="4" name="Picture 4"/>
-            <wp:cNvGraphicFramePr>
-              <a:graphicFrameLocks xmlns:a="http://schemas.openxmlformats.org/drawingml/2006/main" noChangeAspect="1"/>
-            </wp:cNvGraphicFramePr>
-            <a:graphic xmlns:a="http://schemas.openxmlformats.org/drawingml/2006/main">
-              <a:graphicData uri="http://schemas.openxmlformats.org/drawingml/2006/picture">
-                <pic:pic xmlns:pic="http://schemas.openxmlformats.org/drawingml/2006/picture">
-                  <pic:nvPicPr>
-                    <pic:cNvPr id="1" name=""/>
-                    <pic:cNvPicPr/>
-                  </pic:nvPicPr>
-                  <pic:blipFill>
-                    <a:blip r:embed="rId7"/>
-                    <a:stretch>
-                      <a:fillRect/>
-                    </a:stretch>
-                  </pic:blipFill>
-                  <pic:spPr>
-                    <a:xfrm>
-                      <a:off x="0" y="0"/>
-                      <a:ext cx="5943600" cy="3097530"/>
-                    </a:xfrm>
-                    <a:prstGeom prst="rect">
-                      <a:avLst/>
-                    </a:prstGeom>
-                  </pic:spPr>
-                </pic:pic>
-              </a:graphicData>
-            </a:graphic>
-          </wp:inline>
-        </w:drawing>
-      </w:r>
-    </w:p>
-    <w:p/>
-    <w:p>
-      <w:r>
-        <w:rPr>
-          <w:noProof/>
-        </w:rPr>
-        <w:lastRenderedPageBreak/>
-        <w:drawing>
-          <wp:inline distT="0" distB="0" distL="0" distR="0" wp14:anchorId="7928F319" wp14:editId="03169C86">
-            <wp:extent cx="5943600" cy="3110230"/>
-            <wp:effectExtent l="0" t="0" r="0" b="0"/>
-            <wp:docPr id="5" name="Picture 5"/>
             <wp:cNvGraphicFramePr>
               <a:graphicFrameLocks xmlns:a="http://schemas.openxmlformats.org/drawingml/2006/main" noChangeAspect="1"/>
             </wp:cNvGraphicFramePr>
@@ -227,7 +233,7 @@
                   <pic:spPr>
                     <a:xfrm>
                       <a:off x="0" y="0"/>
-                      <a:ext cx="5943600" cy="3110230"/>
+                      <a:ext cx="5943600" cy="3097530"/>
                     </a:xfrm>
                     <a:prstGeom prst="rect">
                       <a:avLst/>
@@ -241,24 +247,16 @@
       </w:r>
     </w:p>
     <w:p/>
-    <w:p/>
-    <w:p>
-      <w:r>
-        <w:t>Trigger Question No. 1:</w:t>
-      </w:r>
-      <w:bookmarkStart w:id="0" w:name="_GoBack"/>
-      <w:bookmarkEnd w:id="0"/>
-    </w:p>
     <w:p>
       <w:r>
         <w:rPr>
           <w:noProof/>
         </w:rPr>
         <w:drawing>
-          <wp:inline distT="0" distB="0" distL="0" distR="0" wp14:anchorId="7FE2B393" wp14:editId="448CAF13">
-            <wp:extent cx="5943600" cy="2790825"/>
-            <wp:effectExtent l="0" t="0" r="0" b="9525"/>
-            <wp:docPr id="7" name="Picture 7"/>
+          <wp:inline distT="0" distB="0" distL="0" distR="0" wp14:anchorId="7928F319" wp14:editId="03169C86">
+            <wp:extent cx="5943600" cy="3110230"/>
+            <wp:effectExtent l="0" t="0" r="0" b="0"/>
+            <wp:docPr id="5" name="Picture 5"/>
             <wp:cNvGraphicFramePr>
               <a:graphicFrameLocks xmlns:a="http://schemas.openxmlformats.org/drawingml/2006/main" noChangeAspect="1"/>
             </wp:cNvGraphicFramePr>
@@ -278,6 +276,56 @@
                   <pic:spPr>
                     <a:xfrm>
                       <a:off x="0" y="0"/>
+                      <a:ext cx="5943600" cy="3110230"/>
+                    </a:xfrm>
+                    <a:prstGeom prst="rect">
+                      <a:avLst/>
+                    </a:prstGeom>
+                  </pic:spPr>
+                </pic:pic>
+              </a:graphicData>
+            </a:graphic>
+          </wp:inline>
+        </w:drawing>
+      </w:r>
+    </w:p>
+    <w:p/>
+    <w:p/>
+    <w:p>
+      <w:r>
+        <w:t>Trigger Question No. 1:</w:t>
+      </w:r>
+    </w:p>
+    <w:p>
+      <w:r>
+        <w:rPr>
+          <w:noProof/>
+        </w:rPr>
+        <w:lastRenderedPageBreak/>
+        <w:drawing>
+          <wp:inline distT="0" distB="0" distL="0" distR="0" wp14:anchorId="7FE2B393" wp14:editId="448CAF13">
+            <wp:extent cx="5943600" cy="2790825"/>
+            <wp:effectExtent l="0" t="0" r="0" b="9525"/>
+            <wp:docPr id="7" name="Picture 7"/>
+            <wp:cNvGraphicFramePr>
+              <a:graphicFrameLocks xmlns:a="http://schemas.openxmlformats.org/drawingml/2006/main" noChangeAspect="1"/>
+            </wp:cNvGraphicFramePr>
+            <a:graphic xmlns:a="http://schemas.openxmlformats.org/drawingml/2006/main">
+              <a:graphicData uri="http://schemas.openxmlformats.org/drawingml/2006/picture">
+                <pic:pic xmlns:pic="http://schemas.openxmlformats.org/drawingml/2006/picture">
+                  <pic:nvPicPr>
+                    <pic:cNvPr id="1" name=""/>
+                    <pic:cNvPicPr/>
+                  </pic:nvPicPr>
+                  <pic:blipFill>
+                    <a:blip r:embed="rId10"/>
+                    <a:stretch>
+                      <a:fillRect/>
+                    </a:stretch>
+                  </pic:blipFill>
+                  <pic:spPr>
+                    <a:xfrm>
+                      <a:off x="0" y="0"/>
                       <a:ext cx="5943600" cy="2790825"/>
                     </a:xfrm>
                     <a:prstGeom prst="rect">
@@ -302,7 +350,6 @@
         <w:rPr>
           <w:noProof/>
         </w:rPr>
-        <w:lastRenderedPageBreak/>
         <w:drawing>
           <wp:inline distT="0" distB="0" distL="0" distR="0" wp14:anchorId="638B3717" wp14:editId="3C117B4D">
             <wp:extent cx="5943600" cy="3027045"/>
@@ -319,7 +366,7 @@
                     <pic:cNvPicPr/>
                   </pic:nvPicPr>
                   <pic:blipFill>
-                    <a:blip r:embed="rId10"/>
+                    <a:blip r:embed="rId11"/>
                     <a:stretch>
                       <a:fillRect/>
                     </a:stretch>

</xml_diff>